<commit_message>
Adding Room Occupancy Row
</commit_message>
<xml_diff>
--- a/Assessment/Assessment Documents/SOFT40161 InCP Coursework--Moderated 2526 .docx
+++ b/Assessment/Assessment Documents/SOFT40161 InCP Coursework--Moderated 2526 .docx
@@ -8683,7 +8683,7 @@
                 <v:stroke joinstyle="miter"/>
                 <v:path gradientshapeok="t" o:connecttype="rect"/>
               </v:shapetype>
-              <v:shape id="Text Box 9" o:spid="_x0000_s1026" type="#_x0000_t202" style="position:absolute;left:0;text-align:left;margin-left:29pt;margin-top:538pt;width:777pt;height:41pt;z-index:251672576;visibility:visible;mso-wrap-style:square;mso-width-percent:0;mso-height-percent:0;mso-wrap-distance-left:9pt;mso-wrap-distance-top:0;mso-wrap-distance-right:9pt;mso-wrap-distance-bottom:0;mso-position-horizontal:absolute;mso-position-horizontal-relative:text;mso-position-vertical:absolute;mso-position-vertical-relative:text;mso-width-percent:0;mso-height-percent:0;mso-width-relative:margin;mso-height-relative:margin;v-text-anchor:top" o:gfxdata="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">
+              <v:shape id="Text Box 9" o:spid="_x0000_s1026" type="#_x0000_t202" style="position:absolute;left:0;text-align:left;margin-left:29pt;margin-top:538pt;width:777pt;height:41pt;z-index:251672576;visibility:visible;mso-wrap-style:square;mso-width-percent:0;mso-height-percent:0;mso-wrap-distance-left:9pt;mso-wrap-distance-top:0;mso-wrap-distance-right:9pt;mso-wrap-distance-bottom:0;mso-position-horizontal:absolute;mso-position-horizontal-relative:text;mso-position-vertical:absolute;mso-position-vertical-relative:text;mso-width-percent:0;mso-height-percent:0;mso-width-relative:margin;mso-height-relative:margin;v-text-anchor:top" o:gfxdata="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">
                 <v:path arrowok="t"/>
                 <v:textbox>
                   <w:txbxContent>
@@ -8773,7 +8773,7 @@
           </mc:Choice>
           <mc:Fallback>
             <w:pict>
-              <v:shape w14:anchorId="54BD5271" id="Text Box 7" o:spid="_x0000_s1027" type="#_x0000_t202" style="position:absolute;left:0;text-align:left;margin-left:29pt;margin-top:538pt;width:777pt;height:41pt;z-index:251671552;visibility:visible;mso-wrap-style:square;mso-width-percent:0;mso-height-percent:0;mso-wrap-distance-left:9pt;mso-wrap-distance-top:0;mso-wrap-distance-right:9pt;mso-wrap-distance-bottom:0;mso-position-horizontal:absolute;mso-position-horizontal-relative:text;mso-position-vertical:absolute;mso-position-vertical-relative:text;mso-width-percent:0;mso-height-percent:0;mso-width-relative:margin;mso-height-relative:margin;v-text-anchor:top" o:gfxdata="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">
+              <v:shape w14:anchorId="54BD5271" id="Text Box 7" o:spid="_x0000_s1027" type="#_x0000_t202" style="position:absolute;left:0;text-align:left;margin-left:29pt;margin-top:538pt;width:777pt;height:41pt;z-index:251671552;visibility:visible;mso-wrap-style:square;mso-width-percent:0;mso-height-percent:0;mso-wrap-distance-left:9pt;mso-wrap-distance-top:0;mso-wrap-distance-right:9pt;mso-wrap-distance-bottom:0;mso-position-horizontal:absolute;mso-position-horizontal-relative:text;mso-position-vertical:absolute;mso-position-vertical-relative:text;mso-width-percent:0;mso-height-percent:0;mso-width-relative:margin;mso-height-relative:margin;v-text-anchor:top" o:gfxdata="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">
                 <v:path arrowok="t"/>
                 <v:textbox>
                   <w:txbxContent>
@@ -8863,7 +8863,7 @@
           </mc:Choice>
           <mc:Fallback>
             <w:pict>
-              <v:shape w14:anchorId="5FFF228C" id="Text Box 5" o:spid="_x0000_s1028" type="#_x0000_t202" style="position:absolute;left:0;text-align:left;margin-left:29pt;margin-top:538pt;width:777pt;height:41pt;z-index:251670528;visibility:visible;mso-wrap-style:square;mso-width-percent:0;mso-height-percent:0;mso-wrap-distance-left:9pt;mso-wrap-distance-top:0;mso-wrap-distance-right:9pt;mso-wrap-distance-bottom:0;mso-position-horizontal:absolute;mso-position-horizontal-relative:text;mso-position-vertical:absolute;mso-position-vertical-relative:text;mso-width-percent:0;mso-height-percent:0;mso-width-relative:margin;mso-height-relative:margin;v-text-anchor:top" o:gfxdata="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">
+              <v:shape w14:anchorId="5FFF228C" id="Text Box 5" o:spid="_x0000_s1028" type="#_x0000_t202" style="position:absolute;left:0;text-align:left;margin-left:29pt;margin-top:538pt;width:777pt;height:41pt;z-index:251670528;visibility:visible;mso-wrap-style:square;mso-width-percent:0;mso-height-percent:0;mso-wrap-distance-left:9pt;mso-wrap-distance-top:0;mso-wrap-distance-right:9pt;mso-wrap-distance-bottom:0;mso-position-horizontal:absolute;mso-position-horizontal-relative:text;mso-position-vertical:absolute;mso-position-vertical-relative:text;mso-width-percent:0;mso-height-percent:0;mso-width-relative:margin;mso-height-relative:margin;v-text-anchor:top" o:gfxdata="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">
                 <v:path arrowok="t"/>
                 <v:textbox>
                   <w:txbxContent>
@@ -8953,7 +8953,7 @@
           </mc:Choice>
           <mc:Fallback>
             <w:pict>
-              <v:shape w14:anchorId="160D526D" id="Text Box 3" o:spid="_x0000_s1029" type="#_x0000_t202" style="position:absolute;left:0;text-align:left;margin-left:29pt;margin-top:538pt;width:777pt;height:41pt;z-index:251668480;visibility:visible;mso-wrap-style:square;mso-width-percent:0;mso-height-percent:0;mso-wrap-distance-left:9pt;mso-wrap-distance-top:0;mso-wrap-distance-right:9pt;mso-wrap-distance-bottom:0;mso-position-horizontal:absolute;mso-position-horizontal-relative:text;mso-position-vertical:absolute;mso-position-vertical-relative:text;mso-width-percent:0;mso-height-percent:0;mso-width-relative:margin;mso-height-relative:margin;v-text-anchor:top" o:gfxdata="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">
+              <v:shape w14:anchorId="160D526D" id="Text Box 3" o:spid="_x0000_s1029" type="#_x0000_t202" style="position:absolute;left:0;text-align:left;margin-left:29pt;margin-top:538pt;width:777pt;height:41pt;z-index:251668480;visibility:visible;mso-wrap-style:square;mso-width-percent:0;mso-height-percent:0;mso-wrap-distance-left:9pt;mso-wrap-distance-top:0;mso-wrap-distance-right:9pt;mso-wrap-distance-bottom:0;mso-position-horizontal:absolute;mso-position-horizontal-relative:text;mso-position-vertical:absolute;mso-position-vertical-relative:text;mso-width-percent:0;mso-height-percent:0;mso-width-relative:margin;mso-height-relative:margin;v-text-anchor:top" o:gfxdata="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">
                 <v:path arrowok="t"/>
                 <v:textbox>
                   <w:txbxContent>
@@ -9043,7 +9043,7 @@
           </mc:Choice>
           <mc:Fallback>
             <w:pict>
-              <v:shape w14:anchorId="18980A13" id="Text Box 1" o:spid="_x0000_s1030" type="#_x0000_t202" style="position:absolute;left:0;text-align:left;margin-left:29pt;margin-top:538pt;width:777pt;height:41pt;z-index:251669504;visibility:visible;mso-wrap-style:square;mso-width-percent:0;mso-height-percent:0;mso-wrap-distance-left:9pt;mso-wrap-distance-top:0;mso-wrap-distance-right:9pt;mso-wrap-distance-bottom:0;mso-position-horizontal:absolute;mso-position-horizontal-relative:text;mso-position-vertical:absolute;mso-position-vertical-relative:text;mso-width-percent:0;mso-height-percent:0;mso-width-relative:margin;mso-height-relative:margin;v-text-anchor:top" o:gfxdata="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">
+              <v:shape w14:anchorId="18980A13" id="Text Box 1" o:spid="_x0000_s1030" type="#_x0000_t202" style="position:absolute;left:0;text-align:left;margin-left:29pt;margin-top:538pt;width:777pt;height:41pt;z-index:251669504;visibility:visible;mso-wrap-style:square;mso-width-percent:0;mso-height-percent:0;mso-wrap-distance-left:9pt;mso-wrap-distance-top:0;mso-wrap-distance-right:9pt;mso-wrap-distance-bottom:0;mso-position-horizontal:absolute;mso-position-horizontal-relative:text;mso-position-vertical:absolute;mso-position-vertical-relative:text;mso-width-percent:0;mso-height-percent:0;mso-width-relative:margin;mso-height-relative:margin;v-text-anchor:top" o:gfxdata="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">
                 <v:path arrowok="t"/>
                 <v:textbox>
                   <w:txbxContent>
@@ -10839,15 +10839,7 @@
                 <w:szCs w:val="18"/>
                 <w:lang w:val="en-GB"/>
               </w:rPr>
-              <w:t>n external source.</w:t>
-            </w:r>
-            <w:r>
-              <w:rPr>
-                <w:sz w:val="18"/>
-                <w:szCs w:val="18"/>
-                <w:lang w:val="en-GB"/>
-              </w:rPr>
-              <w:t xml:space="preserve"> </w:t>
+              <w:t xml:space="preserve">n external source. </w:t>
             </w:r>
             <w:r>
               <w:rPr>
@@ -10884,23 +10876,7 @@
                 <w:szCs w:val="18"/>
                 <w:lang w:val="en-GB"/>
               </w:rPr>
-              <w:t>Data has been imported or loaded from a local copy</w:t>
-            </w:r>
-            <w:r>
-              <w:rPr>
-                <w:sz w:val="18"/>
-                <w:szCs w:val="18"/>
-                <w:lang w:val="en-GB"/>
-              </w:rPr>
-              <w:t>.</w:t>
-            </w:r>
-            <w:r>
-              <w:rPr>
-                <w:sz w:val="18"/>
-                <w:szCs w:val="18"/>
-                <w:lang w:val="en-GB"/>
-              </w:rPr>
-              <w:t xml:space="preserve"> </w:t>
+              <w:t xml:space="preserve">Data has been imported or loaded from a local copy. </w:t>
             </w:r>
             <w:r>
               <w:rPr>
@@ -10937,15 +10913,7 @@
                 <w:szCs w:val="18"/>
                 <w:lang w:val="en-GB"/>
               </w:rPr>
-              <w:t>Data has been imported or loaded from a local copy.</w:t>
-            </w:r>
-            <w:r>
-              <w:rPr>
-                <w:sz w:val="18"/>
-                <w:szCs w:val="18"/>
-                <w:lang w:val="en-GB"/>
-              </w:rPr>
-              <w:t xml:space="preserve"> </w:t>
+              <w:t xml:space="preserve">Data has been imported or loaded from a local copy. </w:t>
             </w:r>
             <w:r>
               <w:rPr>
@@ -12914,7 +12882,7 @@
           </mc:Choice>
           <mc:Fallback>
             <w:pict>
-              <v:shape w14:anchorId="0567012D" id="_x0000_s1031" type="#_x0000_t202" style="position:absolute;left:0;text-align:left;margin-left:29pt;margin-top:538pt;width:777pt;height:41pt;z-index:251665408;visibility:visible;mso-wrap-style:square;mso-width-percent:0;mso-height-percent:0;mso-wrap-distance-left:9pt;mso-wrap-distance-top:0;mso-wrap-distance-right:9pt;mso-wrap-distance-bottom:0;mso-position-horizontal:absolute;mso-position-horizontal-relative:text;mso-position-vertical:absolute;mso-position-vertical-relative:text;mso-width-percent:0;mso-height-percent:0;mso-width-relative:margin;mso-height-relative:margin;v-text-anchor:top" o:gfxdata="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">
+              <v:shape w14:anchorId="0567012D" id="_x0000_s1031" type="#_x0000_t202" style="position:absolute;left:0;text-align:left;margin-left:29pt;margin-top:538pt;width:777pt;height:41pt;z-index:251665408;visibility:visible;mso-wrap-style:square;mso-width-percent:0;mso-height-percent:0;mso-wrap-distance-left:9pt;mso-wrap-distance-top:0;mso-wrap-distance-right:9pt;mso-wrap-distance-bottom:0;mso-position-horizontal:absolute;mso-position-horizontal-relative:text;mso-position-vertical:absolute;mso-position-vertical-relative:text;mso-width-percent:0;mso-height-percent:0;mso-width-relative:margin;mso-height-relative:margin;v-text-anchor:top" o:gfxdata="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">
                 <v:textbox>
                   <w:txbxContent>
                     <w:p>
@@ -13006,7 +12974,7 @@
           </mc:Choice>
           <mc:Fallback>
             <w:pict>
-              <v:shape w14:anchorId="6731E3A0" id="Text Box 4" o:spid="_x0000_s1032" type="#_x0000_t202" style="position:absolute;left:0;text-align:left;margin-left:29pt;margin-top:538pt;width:777pt;height:41pt;z-index:251664384;visibility:visible;mso-wrap-style:square;mso-width-percent:0;mso-height-percent:0;mso-wrap-distance-left:9pt;mso-wrap-distance-top:0;mso-wrap-distance-right:9pt;mso-wrap-distance-bottom:0;mso-position-horizontal:absolute;mso-position-horizontal-relative:text;mso-position-vertical:absolute;mso-position-vertical-relative:text;mso-width-percent:0;mso-height-percent:0;mso-width-relative:margin;mso-height-relative:margin;v-text-anchor:top" o:gfxdata="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">
+              <v:shape w14:anchorId="6731E3A0" id="Text Box 4" o:spid="_x0000_s1032" type="#_x0000_t202" style="position:absolute;left:0;text-align:left;margin-left:29pt;margin-top:538pt;width:777pt;height:41pt;z-index:251664384;visibility:visible;mso-wrap-style:square;mso-width-percent:0;mso-height-percent:0;mso-wrap-distance-left:9pt;mso-wrap-distance-top:0;mso-wrap-distance-right:9pt;mso-wrap-distance-bottom:0;mso-position-horizontal:absolute;mso-position-horizontal-relative:text;mso-position-vertical:absolute;mso-position-vertical-relative:text;mso-width-percent:0;mso-height-percent:0;mso-width-relative:margin;mso-height-relative:margin;v-text-anchor:top" o:gfxdata="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">
                 <v:textbox>
                   <w:txbxContent>
                     <w:p>
@@ -13098,7 +13066,7 @@
           </mc:Choice>
           <mc:Fallback>
             <w:pict>
-              <v:shape w14:anchorId="5BE9BBAE" id="_x0000_s1033" type="#_x0000_t202" style="position:absolute;left:0;text-align:left;margin-left:29pt;margin-top:538pt;width:777pt;height:41pt;z-index:251663360;visibility:visible;mso-wrap-style:square;mso-width-percent:0;mso-height-percent:0;mso-wrap-distance-left:9pt;mso-wrap-distance-top:0;mso-wrap-distance-right:9pt;mso-wrap-distance-bottom:0;mso-position-horizontal:absolute;mso-position-horizontal-relative:text;mso-position-vertical:absolute;mso-position-vertical-relative:text;mso-width-percent:0;mso-height-percent:0;mso-width-relative:margin;mso-height-relative:margin;v-text-anchor:top" o:gfxdata="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">
+              <v:shape w14:anchorId="5BE9BBAE" id="_x0000_s1033" type="#_x0000_t202" style="position:absolute;left:0;text-align:left;margin-left:29pt;margin-top:538pt;width:777pt;height:41pt;z-index:251663360;visibility:visible;mso-wrap-style:square;mso-width-percent:0;mso-height-percent:0;mso-wrap-distance-left:9pt;mso-wrap-distance-top:0;mso-wrap-distance-right:9pt;mso-wrap-distance-bottom:0;mso-position-horizontal:absolute;mso-position-horizontal-relative:text;mso-position-vertical:absolute;mso-position-vertical-relative:text;mso-width-percent:0;mso-height-percent:0;mso-width-relative:margin;mso-height-relative:margin;v-text-anchor:top" o:gfxdata="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">
                 <v:textbox>
                   <w:txbxContent>
                     <w:p>
@@ -13190,7 +13158,7 @@
           </mc:Choice>
           <mc:Fallback>
             <w:pict>
-              <v:shape w14:anchorId="0094C17E" id="Text Box 2" o:spid="_x0000_s1034" type="#_x0000_t202" style="position:absolute;left:0;text-align:left;margin-left:29pt;margin-top:538pt;width:777pt;height:41pt;z-index:251661312;visibility:visible;mso-wrap-style:square;mso-width-percent:0;mso-height-percent:0;mso-wrap-distance-left:9pt;mso-wrap-distance-top:0;mso-wrap-distance-right:9pt;mso-wrap-distance-bottom:0;mso-position-horizontal:absolute;mso-position-horizontal-relative:text;mso-position-vertical:absolute;mso-position-vertical-relative:text;mso-width-percent:0;mso-height-percent:0;mso-width-relative:margin;mso-height-relative:margin;v-text-anchor:top" o:gfxdata="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">
+              <v:shape w14:anchorId="0094C17E" id="Text Box 2" o:spid="_x0000_s1034" type="#_x0000_t202" style="position:absolute;left:0;text-align:left;margin-left:29pt;margin-top:538pt;width:777pt;height:41pt;z-index:251661312;visibility:visible;mso-wrap-style:square;mso-width-percent:0;mso-height-percent:0;mso-wrap-distance-left:9pt;mso-wrap-distance-top:0;mso-wrap-distance-right:9pt;mso-wrap-distance-bottom:0;mso-position-horizontal:absolute;mso-position-horizontal-relative:text;mso-position-vertical:absolute;mso-position-vertical-relative:text;mso-width-percent:0;mso-height-percent:0;mso-width-relative:margin;mso-height-relative:margin;v-text-anchor:top" o:gfxdata="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">
                 <v:textbox>
                   <w:txbxContent>
                     <w:p>
@@ -13282,7 +13250,7 @@
           </mc:Choice>
           <mc:Fallback>
             <w:pict>
-              <v:shape w14:anchorId="053D8ADC" id="_x0000_s1035" type="#_x0000_t202" style="position:absolute;left:0;text-align:left;margin-left:29pt;margin-top:538pt;width:777pt;height:41pt;z-index:251662336;visibility:visible;mso-wrap-style:square;mso-width-percent:0;mso-height-percent:0;mso-wrap-distance-left:9pt;mso-wrap-distance-top:0;mso-wrap-distance-right:9pt;mso-wrap-distance-bottom:0;mso-position-horizontal:absolute;mso-position-horizontal-relative:text;mso-position-vertical:absolute;mso-position-vertical-relative:text;mso-width-percent:0;mso-height-percent:0;mso-width-relative:margin;mso-height-relative:margin;v-text-anchor:top" o:gfxdata="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">
+              <v:shape w14:anchorId="053D8ADC" id="_x0000_s1035" type="#_x0000_t202" style="position:absolute;left:0;text-align:left;margin-left:29pt;margin-top:538pt;width:777pt;height:41pt;z-index:251662336;visibility:visible;mso-wrap-style:square;mso-width-percent:0;mso-height-percent:0;mso-wrap-distance-left:9pt;mso-wrap-distance-top:0;mso-wrap-distance-right:9pt;mso-wrap-distance-bottom:0;mso-position-horizontal:absolute;mso-position-horizontal-relative:text;mso-position-vertical:absolute;mso-position-vertical-relative:text;mso-width-percent:0;mso-height-percent:0;mso-width-relative:margin;mso-height-relative:margin;v-text-anchor:top" o:gfxdata="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">
                 <v:textbox>
                   <w:txbxContent>
                     <w:p>
@@ -17605,7 +17573,7 @@
   <w:font w:name="Symbol">
     <w:panose1 w:val="05050102010706020507"/>
     <w:charset w:val="02"/>
-    <w:family w:val="decorative"/>
+    <w:family w:val="roman"/>
     <w:pitch w:val="variable"/>
     <w:sig w:usb0="00000000" w:usb1="10000000" w:usb2="00000000" w:usb3="00000000" w:csb0="80000000" w:csb1="00000000"/>
   </w:font>
@@ -17618,17 +17586,17 @@
   </w:font>
   <w:font w:name="Courier New">
     <w:panose1 w:val="02070309020205020404"/>
-    <w:charset w:val="01"/>
+    <w:charset w:val="00"/>
     <w:family w:val="modern"/>
     <w:pitch w:val="fixed"/>
-    <w:sig w:usb0="E0002AFF" w:usb1="C0007843" w:usb2="00000009" w:usb3="00000000" w:csb0="000001FF" w:csb1="00000000"/>
+    <w:sig w:usb0="E0002EFF" w:usb1="C0007843" w:usb2="00000009" w:usb3="00000000" w:csb0="000001FF" w:csb1="00000000"/>
   </w:font>
   <w:font w:name="Wingdings">
     <w:panose1 w:val="05000000000000000000"/>
-    <w:charset w:val="4D"/>
-    <w:family w:val="decorative"/>
+    <w:charset w:val="02"/>
+    <w:family w:val="auto"/>
     <w:pitch w:val="variable"/>
-    <w:sig w:usb0="00000003" w:usb1="00000000" w:usb2="00000000" w:usb3="00000000" w:csb0="80000001" w:csb1="00000000"/>
+    <w:sig w:usb0="00000000" w:usb1="10000000" w:usb2="00000000" w:usb3="00000000" w:csb0="80000000" w:csb1="00000000"/>
   </w:font>
   <w:font w:name="Calibri">
     <w:panose1 w:val="020F0502020204030204"/>
@@ -17649,7 +17617,7 @@
     <w:charset w:val="00"/>
     <w:family w:val="swiss"/>
     <w:pitch w:val="variable"/>
-    <w:sig w:usb0="E0002AFF" w:usb1="C000247B" w:usb2="00000009" w:usb3="00000000" w:csb0="000001FF" w:csb1="00000000"/>
+    <w:sig w:usb0="E4002EFF" w:usb1="C200247B" w:usb2="00000009" w:usb3="00000000" w:csb0="000001FF" w:csb1="00000000"/>
   </w:font>
   <w:font w:name="Yu Gothic Light">
     <w:panose1 w:val="020B0300000000000000"/>
@@ -17666,7 +17634,6 @@
     <w:sig w:usb0="E4002EFF" w:usb1="C000E47F" w:usb2="00000009" w:usb3="00000000" w:csb0="000001FF" w:csb1="00000000"/>
   </w:font>
   <w:font w:name="Univers">
-    <w:panose1 w:val="020B0503020202020204"/>
     <w:charset w:val="00"/>
     <w:family w:val="swiss"/>
     <w:pitch w:val="variable"/>
@@ -17677,24 +17644,21 @@
     <w:charset w:val="00"/>
     <w:family w:val="swiss"/>
     <w:pitch w:val="variable"/>
-    <w:sig w:usb0="A10006FF" w:usb1="4000205B" w:usb2="00000010" w:usb3="00000000" w:csb0="0000019F" w:csb1="00000000"/>
+    <w:sig w:usb0="A00006FF" w:usb1="4000205B" w:usb2="00000010" w:usb3="00000000" w:csb0="0000019F" w:csb1="00000000"/>
   </w:font>
   <w:font w:name="Yu Mincho">
-    <w:panose1 w:val="02020400000000000000"/>
     <w:charset w:val="80"/>
     <w:family w:val="roman"/>
     <w:pitch w:val="variable"/>
     <w:sig w:usb0="800002E7" w:usb1="2AC7FCFF" w:usb2="00000012" w:usb3="00000000" w:csb0="0002009F" w:csb1="00000000"/>
   </w:font>
   <w:font w:name="Aptos">
-    <w:panose1 w:val="020B0004020202020204"/>
     <w:charset w:val="00"/>
     <w:family w:val="swiss"/>
     <w:pitch w:val="variable"/>
     <w:sig w:usb0="20000287" w:usb1="00000003" w:usb2="00000000" w:usb3="00000000" w:csb0="0000019F" w:csb1="00000000"/>
   </w:font>
   <w:font w:name="Aptos Display">
-    <w:panose1 w:val="020B0004020202020204"/>
     <w:charset w:val="00"/>
     <w:family w:val="swiss"/>
     <w:pitch w:val="variable"/>
@@ -17725,6 +17689,8 @@
     <w:rsid w:val="004F5CA5"/>
     <w:rsid w:val="0073738B"/>
     <w:rsid w:val="00876A50"/>
+    <w:rsid w:val="00A45928"/>
+    <w:rsid w:val="00F12585"/>
     <w:rsid w:val="00F520B7"/>
   </w:rsids>
   <m:mathPr>
@@ -18462,6 +18428,56 @@
 </file>
 
 <file path=customXml/item1.xml><?xml version="1.0" encoding="utf-8"?>
+<p:properties xmlns:p="http://schemas.microsoft.com/office/2006/metadata/properties" xmlns:xsi="http://www.w3.org/2001/XMLSchema-instance" xmlns:pc="http://schemas.microsoft.com/office/infopath/2007/PartnerControls">
+  <documentManagement>
+    <FolderType xmlns="1f442d9e-0829-4fce-bd85-03855dcba4f2" xsi:nil="true"/>
+    <CultureName xmlns="1f442d9e-0829-4fce-bd85-03855dcba4f2" xsi:nil="true"/>
+    <AppVersion xmlns="1f442d9e-0829-4fce-bd85-03855dcba4f2" xsi:nil="true"/>
+    <Invited_Students xmlns="1f442d9e-0829-4fce-bd85-03855dcba4f2" xsi:nil="true"/>
+    <Self_Registration_Enabled xmlns="1f442d9e-0829-4fce-bd85-03855dcba4f2" xsi:nil="true"/>
+    <Teachers xmlns="1f442d9e-0829-4fce-bd85-03855dcba4f2">
+      <UserInfo>
+        <DisplayName/>
+        <AccountId xsi:nil="true"/>
+        <AccountType/>
+      </UserInfo>
+    </Teachers>
+    <Students xmlns="1f442d9e-0829-4fce-bd85-03855dcba4f2">
+      <UserInfo>
+        <DisplayName/>
+        <AccountId xsi:nil="true"/>
+        <AccountType/>
+      </UserInfo>
+    </Students>
+    <Student_Groups xmlns="1f442d9e-0829-4fce-bd85-03855dcba4f2">
+      <UserInfo>
+        <DisplayName/>
+        <AccountId xsi:nil="true"/>
+        <AccountType/>
+      </UserInfo>
+    </Student_Groups>
+    <DefaultSectionNames xmlns="1f442d9e-0829-4fce-bd85-03855dcba4f2" xsi:nil="true"/>
+    <Has_Teacher_Only_SectionGroup xmlns="1f442d9e-0829-4fce-bd85-03855dcba4f2" xsi:nil="true"/>
+    <NotebookType xmlns="1f442d9e-0829-4fce-bd85-03855dcba4f2" xsi:nil="true"/>
+    <Invited_Teachers xmlns="1f442d9e-0829-4fce-bd85-03855dcba4f2" xsi:nil="true"/>
+    <Is_Collaboration_Space_Locked xmlns="1f442d9e-0829-4fce-bd85-03855dcba4f2" xsi:nil="true"/>
+    <Owner xmlns="1f442d9e-0829-4fce-bd85-03855dcba4f2">
+      <UserInfo>
+        <DisplayName/>
+        <AccountId xsi:nil="true"/>
+        <AccountType/>
+      </UserInfo>
+    </Owner>
+    <_activity xmlns="1f442d9e-0829-4fce-bd85-03855dcba4f2" xsi:nil="true"/>
+  </documentManagement>
+</p:properties>
+</file>
+
+<file path=customXml/item2.xml><?xml version="1.0" encoding="utf-8"?>
+<b:Sources xmlns:b="http://schemas.openxmlformats.org/officeDocument/2006/bibliography" xmlns="http://schemas.openxmlformats.org/officeDocument/2006/bibliography" SelectedStyle="\APASixthEditionOfficeOnline.xsl" StyleName="APA" Version="6"/>
+</file>
+
+<file path=customXml/item3.xml><?xml version="1.0" encoding="utf-8"?>
 <ct:contentTypeSchema xmlns:ct="http://schemas.microsoft.com/office/2006/metadata/contentType" xmlns:ma="http://schemas.microsoft.com/office/2006/metadata/properties/metaAttributes" ct:_="" ma:_="" ma:contentTypeName="Document" ma:contentTypeID="0x010100EBF9F8DC4DB071458F4498251583B98F" ma:contentTypeVersion="33" ma:contentTypeDescription="Create a new document." ma:contentTypeScope="" ma:versionID="1fa25530c61179c803d8e92b5394a952">
   <xsd:schema xmlns:xsd="http://www.w3.org/2001/XMLSchema" xmlns:xs="http://www.w3.org/2001/XMLSchema" xmlns:p="http://schemas.microsoft.com/office/2006/metadata/properties" xmlns:ns3="bbc5c249-0bc0-4616-a091-138ff74ad9a5" xmlns:ns4="1f442d9e-0829-4fce-bd85-03855dcba4f2" targetNamespace="http://schemas.microsoft.com/office/2006/metadata/properties" ma:root="true" ma:fieldsID="c15773459fa37a6b98cdb87b847ad925" ns3:_="" ns4:_="">
     <xsd:import namespace="bbc5c249-0bc0-4616-a091-138ff74ad9a5"/>
@@ -18866,56 +18882,6 @@
 </ct:contentTypeSchema>
 </file>
 
-<file path=customXml/item2.xml><?xml version="1.0" encoding="utf-8"?>
-<b:Sources xmlns:b="http://schemas.openxmlformats.org/officeDocument/2006/bibliography" xmlns="http://schemas.openxmlformats.org/officeDocument/2006/bibliography" SelectedStyle="\APASixthEditionOfficeOnline.xsl" StyleName="APA" Version="6"/>
-</file>
-
-<file path=customXml/item3.xml><?xml version="1.0" encoding="utf-8"?>
-<p:properties xmlns:p="http://schemas.microsoft.com/office/2006/metadata/properties" xmlns:xsi="http://www.w3.org/2001/XMLSchema-instance" xmlns:pc="http://schemas.microsoft.com/office/infopath/2007/PartnerControls">
-  <documentManagement>
-    <FolderType xmlns="1f442d9e-0829-4fce-bd85-03855dcba4f2" xsi:nil="true"/>
-    <CultureName xmlns="1f442d9e-0829-4fce-bd85-03855dcba4f2" xsi:nil="true"/>
-    <AppVersion xmlns="1f442d9e-0829-4fce-bd85-03855dcba4f2" xsi:nil="true"/>
-    <Invited_Students xmlns="1f442d9e-0829-4fce-bd85-03855dcba4f2" xsi:nil="true"/>
-    <Self_Registration_Enabled xmlns="1f442d9e-0829-4fce-bd85-03855dcba4f2" xsi:nil="true"/>
-    <Teachers xmlns="1f442d9e-0829-4fce-bd85-03855dcba4f2">
-      <UserInfo>
-        <DisplayName/>
-        <AccountId xsi:nil="true"/>
-        <AccountType/>
-      </UserInfo>
-    </Teachers>
-    <Students xmlns="1f442d9e-0829-4fce-bd85-03855dcba4f2">
-      <UserInfo>
-        <DisplayName/>
-        <AccountId xsi:nil="true"/>
-        <AccountType/>
-      </UserInfo>
-    </Students>
-    <Student_Groups xmlns="1f442d9e-0829-4fce-bd85-03855dcba4f2">
-      <UserInfo>
-        <DisplayName/>
-        <AccountId xsi:nil="true"/>
-        <AccountType/>
-      </UserInfo>
-    </Student_Groups>
-    <DefaultSectionNames xmlns="1f442d9e-0829-4fce-bd85-03855dcba4f2" xsi:nil="true"/>
-    <Has_Teacher_Only_SectionGroup xmlns="1f442d9e-0829-4fce-bd85-03855dcba4f2" xsi:nil="true"/>
-    <NotebookType xmlns="1f442d9e-0829-4fce-bd85-03855dcba4f2" xsi:nil="true"/>
-    <Invited_Teachers xmlns="1f442d9e-0829-4fce-bd85-03855dcba4f2" xsi:nil="true"/>
-    <Is_Collaboration_Space_Locked xmlns="1f442d9e-0829-4fce-bd85-03855dcba4f2" xsi:nil="true"/>
-    <Owner xmlns="1f442d9e-0829-4fce-bd85-03855dcba4f2">
-      <UserInfo>
-        <DisplayName/>
-        <AccountId xsi:nil="true"/>
-        <AccountType/>
-      </UserInfo>
-    </Owner>
-    <_activity xmlns="1f442d9e-0829-4fce-bd85-03855dcba4f2" xsi:nil="true"/>
-  </documentManagement>
-</p:properties>
-</file>
-
 <file path=customXml/item4.xml><?xml version="1.0" encoding="utf-8"?>
 <?mso-contentType ?>
 <FormTemplates xmlns="http://schemas.microsoft.com/sharepoint/v3/contenttype/forms">
@@ -18926,6 +18892,24 @@
 </file>
 
 <file path=customXml/itemProps1.xml><?xml version="1.0" encoding="utf-8"?>
+<ds:datastoreItem xmlns:ds="http://schemas.openxmlformats.org/officeDocument/2006/customXml" ds:itemID="{167D6D62-A136-46B1-AE76-8229FB346AE2}">
+  <ds:schemaRefs>
+    <ds:schemaRef ds:uri="http://schemas.microsoft.com/office/2006/metadata/properties"/>
+    <ds:schemaRef ds:uri="http://schemas.microsoft.com/office/infopath/2007/PartnerControls"/>
+    <ds:schemaRef ds:uri="1f442d9e-0829-4fce-bd85-03855dcba4f2"/>
+  </ds:schemaRefs>
+</ds:datastoreItem>
+</file>
+
+<file path=customXml/itemProps2.xml><?xml version="1.0" encoding="utf-8"?>
+<ds:datastoreItem xmlns:ds="http://schemas.openxmlformats.org/officeDocument/2006/customXml" ds:itemID="{E39743E9-4FCC-4B57-8A14-88DB18C57C85}">
+  <ds:schemaRefs>
+    <ds:schemaRef ds:uri="http://schemas.openxmlformats.org/officeDocument/2006/bibliography"/>
+  </ds:schemaRefs>
+</ds:datastoreItem>
+</file>
+
+<file path=customXml/itemProps3.xml><?xml version="1.0" encoding="utf-8"?>
 <ds:datastoreItem xmlns:ds="http://schemas.openxmlformats.org/officeDocument/2006/customXml" ds:itemID="{12A1D9BF-227A-48C1-8C39-FBA292A52031}">
   <ds:schemaRefs>
     <ds:schemaRef ds:uri="http://schemas.microsoft.com/office/2006/metadata/contentType"/>
@@ -18944,24 +18928,6 @@
 </ds:datastoreItem>
 </file>
 
-<file path=customXml/itemProps2.xml><?xml version="1.0" encoding="utf-8"?>
-<ds:datastoreItem xmlns:ds="http://schemas.openxmlformats.org/officeDocument/2006/customXml" ds:itemID="{E39743E9-4FCC-4B57-8A14-88DB18C57C85}">
-  <ds:schemaRefs>
-    <ds:schemaRef ds:uri="http://schemas.openxmlformats.org/officeDocument/2006/bibliography"/>
-  </ds:schemaRefs>
-</ds:datastoreItem>
-</file>
-
-<file path=customXml/itemProps3.xml><?xml version="1.0" encoding="utf-8"?>
-<ds:datastoreItem xmlns:ds="http://schemas.openxmlformats.org/officeDocument/2006/customXml" ds:itemID="{167D6D62-A136-46B1-AE76-8229FB346AE2}">
-  <ds:schemaRefs>
-    <ds:schemaRef ds:uri="http://schemas.microsoft.com/office/2006/metadata/properties"/>
-    <ds:schemaRef ds:uri="http://schemas.microsoft.com/office/infopath/2007/PartnerControls"/>
-    <ds:schemaRef ds:uri="1f442d9e-0829-4fce-bd85-03855dcba4f2"/>
-  </ds:schemaRefs>
-</ds:datastoreItem>
-</file>
-
 <file path=customXml/itemProps4.xml><?xml version="1.0" encoding="utf-8"?>
 <ds:datastoreItem xmlns:ds="http://schemas.openxmlformats.org/officeDocument/2006/customXml" ds:itemID="{78D598D6-F536-428F-84E5-B9C2828BF2FF}">
   <ds:schemaRefs>

</xml_diff>

<commit_message>
Fixing row duplication function and adding duplicate handling example
</commit_message>
<xml_diff>
--- a/Assessment/Assessment Documents/SOFT40161 InCP Coursework--Moderated 2526 .docx
+++ b/Assessment/Assessment Documents/SOFT40161 InCP Coursework--Moderated 2526 .docx
@@ -17684,6 +17684,7 @@
   <w:rsids>
     <w:rsidRoot w:val="00361759"/>
     <w:rsid w:val="00192F88"/>
+    <w:rsid w:val="001B5741"/>
     <w:rsid w:val="00361759"/>
     <w:rsid w:val="00387FF0"/>
     <w:rsid w:val="004059C8"/>
@@ -17693,6 +17694,7 @@
     <w:rsid w:val="0073738B"/>
     <w:rsid w:val="00876A50"/>
     <w:rsid w:val="00A45928"/>
+    <w:rsid w:val="00A7284A"/>
     <w:rsid w:val="00F12585"/>
     <w:rsid w:val="00F520B7"/>
     <w:rsid w:val="00F8464D"/>
@@ -18432,6 +18434,10 @@
 </file>
 
 <file path=customXml/item1.xml><?xml version="1.0" encoding="utf-8"?>
+<b:Sources xmlns:b="http://schemas.openxmlformats.org/officeDocument/2006/bibliography" xmlns="http://schemas.openxmlformats.org/officeDocument/2006/bibliography" SelectedStyle="\APASixthEditionOfficeOnline.xsl" StyleName="APA" Version="6"/>
+</file>
+
+<file path=customXml/item2.xml><?xml version="1.0" encoding="utf-8"?>
 <p:properties xmlns:p="http://schemas.microsoft.com/office/2006/metadata/properties" xmlns:xsi="http://www.w3.org/2001/XMLSchema-instance" xmlns:pc="http://schemas.microsoft.com/office/infopath/2007/PartnerControls">
   <documentManagement>
     <FolderType xmlns="1f442d9e-0829-4fce-bd85-03855dcba4f2" xsi:nil="true"/>
@@ -18477,11 +18483,16 @@
 </p:properties>
 </file>
 
-<file path=customXml/item2.xml><?xml version="1.0" encoding="utf-8"?>
-<b:Sources xmlns:b="http://schemas.openxmlformats.org/officeDocument/2006/bibliography" xmlns="http://schemas.openxmlformats.org/officeDocument/2006/bibliography" SelectedStyle="\APASixthEditionOfficeOnline.xsl" StyleName="APA" Version="6"/>
+<file path=customXml/item3.xml><?xml version="1.0" encoding="utf-8"?>
+<?mso-contentType ?>
+<FormTemplates xmlns="http://schemas.microsoft.com/sharepoint/v3/contenttype/forms">
+  <Display>DocumentLibraryForm</Display>
+  <Edit>DocumentLibraryForm</Edit>
+  <New>DocumentLibraryForm</New>
+</FormTemplates>
 </file>
 
-<file path=customXml/item3.xml><?xml version="1.0" encoding="utf-8"?>
+<file path=customXml/item4.xml><?xml version="1.0" encoding="utf-8"?>
 <ct:contentTypeSchema xmlns:ct="http://schemas.microsoft.com/office/2006/metadata/contentType" xmlns:ma="http://schemas.microsoft.com/office/2006/metadata/properties/metaAttributes" ct:_="" ma:_="" ma:contentTypeName="Document" ma:contentTypeID="0x010100EBF9F8DC4DB071458F4498251583B98F" ma:contentTypeVersion="33" ma:contentTypeDescription="Create a new document." ma:contentTypeScope="" ma:versionID="1fa25530c61179c803d8e92b5394a952">
   <xsd:schema xmlns:xsd="http://www.w3.org/2001/XMLSchema" xmlns:xs="http://www.w3.org/2001/XMLSchema" xmlns:p="http://schemas.microsoft.com/office/2006/metadata/properties" xmlns:ns3="bbc5c249-0bc0-4616-a091-138ff74ad9a5" xmlns:ns4="1f442d9e-0829-4fce-bd85-03855dcba4f2" targetNamespace="http://schemas.microsoft.com/office/2006/metadata/properties" ma:root="true" ma:fieldsID="c15773459fa37a6b98cdb87b847ad925" ns3:_="" ns4:_="">
     <xsd:import namespace="bbc5c249-0bc0-4616-a091-138ff74ad9a5"/>
@@ -18886,16 +18897,15 @@
 </ct:contentTypeSchema>
 </file>
 
-<file path=customXml/item4.xml><?xml version="1.0" encoding="utf-8"?>
-<?mso-contentType ?>
-<FormTemplates xmlns="http://schemas.microsoft.com/sharepoint/v3/contenttype/forms">
-  <Display>DocumentLibraryForm</Display>
-  <Edit>DocumentLibraryForm</Edit>
-  <New>DocumentLibraryForm</New>
-</FormTemplates>
+<file path=customXml/itemProps1.xml><?xml version="1.0" encoding="utf-8"?>
+<ds:datastoreItem xmlns:ds="http://schemas.openxmlformats.org/officeDocument/2006/customXml" ds:itemID="{E39743E9-4FCC-4B57-8A14-88DB18C57C85}">
+  <ds:schemaRefs>
+    <ds:schemaRef ds:uri="http://schemas.openxmlformats.org/officeDocument/2006/bibliography"/>
+  </ds:schemaRefs>
+</ds:datastoreItem>
 </file>
 
-<file path=customXml/itemProps1.xml><?xml version="1.0" encoding="utf-8"?>
+<file path=customXml/itemProps2.xml><?xml version="1.0" encoding="utf-8"?>
 <ds:datastoreItem xmlns:ds="http://schemas.openxmlformats.org/officeDocument/2006/customXml" ds:itemID="{167D6D62-A136-46B1-AE76-8229FB346AE2}">
   <ds:schemaRefs>
     <ds:schemaRef ds:uri="http://schemas.microsoft.com/office/2006/metadata/properties"/>
@@ -18905,15 +18915,15 @@
 </ds:datastoreItem>
 </file>
 
-<file path=customXml/itemProps2.xml><?xml version="1.0" encoding="utf-8"?>
-<ds:datastoreItem xmlns:ds="http://schemas.openxmlformats.org/officeDocument/2006/customXml" ds:itemID="{E39743E9-4FCC-4B57-8A14-88DB18C57C85}">
+<file path=customXml/itemProps3.xml><?xml version="1.0" encoding="utf-8"?>
+<ds:datastoreItem xmlns:ds="http://schemas.openxmlformats.org/officeDocument/2006/customXml" ds:itemID="{78D598D6-F536-428F-84E5-B9C2828BF2FF}">
   <ds:schemaRefs>
-    <ds:schemaRef ds:uri="http://schemas.openxmlformats.org/officeDocument/2006/bibliography"/>
+    <ds:schemaRef ds:uri="http://schemas.microsoft.com/sharepoint/v3/contenttype/forms"/>
   </ds:schemaRefs>
 </ds:datastoreItem>
 </file>
 
-<file path=customXml/itemProps3.xml><?xml version="1.0" encoding="utf-8"?>
+<file path=customXml/itemProps4.xml><?xml version="1.0" encoding="utf-8"?>
 <ds:datastoreItem xmlns:ds="http://schemas.openxmlformats.org/officeDocument/2006/customXml" ds:itemID="{12A1D9BF-227A-48C1-8C39-FBA292A52031}">
   <ds:schemaRefs>
     <ds:schemaRef ds:uri="http://schemas.microsoft.com/office/2006/metadata/contentType"/>
@@ -18930,12 +18940,4 @@
     <ds:schemaRef ds:uri="http://schemas.microsoft.com/internal/obd"/>
   </ds:schemaRefs>
 </ds:datastoreItem>
-</file>
-
-<file path=customXml/itemProps4.xml><?xml version="1.0" encoding="utf-8"?>
-<ds:datastoreItem xmlns:ds="http://schemas.openxmlformats.org/officeDocument/2006/customXml" ds:itemID="{78D598D6-F536-428F-84E5-B9C2828BF2FF}">
-  <ds:schemaRefs>
-    <ds:schemaRef ds:uri="http://schemas.microsoft.com/sharepoint/v3/contenttype/forms"/>
-  </ds:schemaRefs>
-</ds:datastoreItem>
 </file>
</xml_diff>

<commit_message>
Updating row duplication function
</commit_message>
<xml_diff>
--- a/Assessment/Assessment Documents/SOFT40161 InCP Coursework--Moderated 2526 .docx
+++ b/Assessment/Assessment Documents/SOFT40161 InCP Coursework--Moderated 2526 .docx
@@ -17683,12 +17683,14 @@
   </w:compat>
   <w:rsids>
     <w:rsidRoot w:val="00361759"/>
+    <w:rsid w:val="00052E07"/>
     <w:rsid w:val="00192F88"/>
     <w:rsid w:val="001B5741"/>
     <w:rsid w:val="00361759"/>
     <w:rsid w:val="00387FF0"/>
     <w:rsid w:val="004059C8"/>
     <w:rsid w:val="004F5CA5"/>
+    <w:rsid w:val="005F3335"/>
     <w:rsid w:val="00660734"/>
     <w:rsid w:val="00723B5D"/>
     <w:rsid w:val="0073738B"/>
@@ -18434,7 +18436,12 @@
 </file>
 
 <file path=customXml/item1.xml><?xml version="1.0" encoding="utf-8"?>
-<b:Sources xmlns:b="http://schemas.openxmlformats.org/officeDocument/2006/bibliography" xmlns="http://schemas.openxmlformats.org/officeDocument/2006/bibliography" SelectedStyle="\APASixthEditionOfficeOnline.xsl" StyleName="APA" Version="6"/>
+<?mso-contentType ?>
+<FormTemplates xmlns="http://schemas.microsoft.com/sharepoint/v3/contenttype/forms">
+  <Display>DocumentLibraryForm</Display>
+  <Edit>DocumentLibraryForm</Edit>
+  <New>DocumentLibraryForm</New>
+</FormTemplates>
 </file>
 
 <file path=customXml/item2.xml><?xml version="1.0" encoding="utf-8"?>
@@ -18484,12 +18491,7 @@
 </file>
 
 <file path=customXml/item3.xml><?xml version="1.0" encoding="utf-8"?>
-<?mso-contentType ?>
-<FormTemplates xmlns="http://schemas.microsoft.com/sharepoint/v3/contenttype/forms">
-  <Display>DocumentLibraryForm</Display>
-  <Edit>DocumentLibraryForm</Edit>
-  <New>DocumentLibraryForm</New>
-</FormTemplates>
+<b:Sources xmlns:b="http://schemas.openxmlformats.org/officeDocument/2006/bibliography" xmlns="http://schemas.openxmlformats.org/officeDocument/2006/bibliography" SelectedStyle="\APASixthEditionOfficeOnline.xsl" StyleName="APA" Version="6"/>
 </file>
 
 <file path=customXml/item4.xml><?xml version="1.0" encoding="utf-8"?>
@@ -18898,9 +18900,9 @@
 </file>
 
 <file path=customXml/itemProps1.xml><?xml version="1.0" encoding="utf-8"?>
-<ds:datastoreItem xmlns:ds="http://schemas.openxmlformats.org/officeDocument/2006/customXml" ds:itemID="{E39743E9-4FCC-4B57-8A14-88DB18C57C85}">
+<ds:datastoreItem xmlns:ds="http://schemas.openxmlformats.org/officeDocument/2006/customXml" ds:itemID="{78D598D6-F536-428F-84E5-B9C2828BF2FF}">
   <ds:schemaRefs>
-    <ds:schemaRef ds:uri="http://schemas.openxmlformats.org/officeDocument/2006/bibliography"/>
+    <ds:schemaRef ds:uri="http://schemas.microsoft.com/sharepoint/v3/contenttype/forms"/>
   </ds:schemaRefs>
 </ds:datastoreItem>
 </file>
@@ -18916,9 +18918,9 @@
 </file>
 
 <file path=customXml/itemProps3.xml><?xml version="1.0" encoding="utf-8"?>
-<ds:datastoreItem xmlns:ds="http://schemas.openxmlformats.org/officeDocument/2006/customXml" ds:itemID="{78D598D6-F536-428F-84E5-B9C2828BF2FF}">
+<ds:datastoreItem xmlns:ds="http://schemas.openxmlformats.org/officeDocument/2006/customXml" ds:itemID="{E39743E9-4FCC-4B57-8A14-88DB18C57C85}">
   <ds:schemaRefs>
-    <ds:schemaRef ds:uri="http://schemas.microsoft.com/sharepoint/v3/contenttype/forms"/>
+    <ds:schemaRef ds:uri="http://schemas.openxmlformats.org/officeDocument/2006/bibliography"/>
   </ds:schemaRefs>
 </ds:datastoreItem>
 </file>

</xml_diff>

<commit_message>
Saving and shutting down files
</commit_message>
<xml_diff>
--- a/Assessment/Assessment Documents/SOFT40161 InCP Coursework--Moderated 2526 .docx
+++ b/Assessment/Assessment Documents/SOFT40161 InCP Coursework--Moderated 2526 .docx
@@ -17705,6 +17705,7 @@
     <w:rsid w:val="001B5741"/>
     <w:rsid w:val="002350BA"/>
     <w:rsid w:val="002E4FC0"/>
+    <w:rsid w:val="00342DD2"/>
     <w:rsid w:val="00361759"/>
     <w:rsid w:val="00387FF0"/>
     <w:rsid w:val="004059C8"/>
@@ -17718,6 +17719,7 @@
     <w:rsid w:val="00876A50"/>
     <w:rsid w:val="00A45928"/>
     <w:rsid w:val="00A7284A"/>
+    <w:rsid w:val="00A73703"/>
     <w:rsid w:val="00BE4BFE"/>
     <w:rsid w:val="00C9422D"/>
     <w:rsid w:val="00CD1B86"/>
@@ -18462,61 +18464,6 @@
 </file>
 
 <file path=customXml/item1.xml><?xml version="1.0" encoding="utf-8"?>
-<p:properties xmlns:p="http://schemas.microsoft.com/office/2006/metadata/properties" xmlns:xsi="http://www.w3.org/2001/XMLSchema-instance" xmlns:pc="http://schemas.microsoft.com/office/infopath/2007/PartnerControls">
-  <documentManagement>
-    <FolderType xmlns="1f442d9e-0829-4fce-bd85-03855dcba4f2" xsi:nil="true"/>
-    <CultureName xmlns="1f442d9e-0829-4fce-bd85-03855dcba4f2" xsi:nil="true"/>
-    <AppVersion xmlns="1f442d9e-0829-4fce-bd85-03855dcba4f2" xsi:nil="true"/>
-    <Invited_Students xmlns="1f442d9e-0829-4fce-bd85-03855dcba4f2" xsi:nil="true"/>
-    <Self_Registration_Enabled xmlns="1f442d9e-0829-4fce-bd85-03855dcba4f2" xsi:nil="true"/>
-    <Teachers xmlns="1f442d9e-0829-4fce-bd85-03855dcba4f2">
-      <UserInfo>
-        <DisplayName/>
-        <AccountId xsi:nil="true"/>
-        <AccountType/>
-      </UserInfo>
-    </Teachers>
-    <Students xmlns="1f442d9e-0829-4fce-bd85-03855dcba4f2">
-      <UserInfo>
-        <DisplayName/>
-        <AccountId xsi:nil="true"/>
-        <AccountType/>
-      </UserInfo>
-    </Students>
-    <Student_Groups xmlns="1f442d9e-0829-4fce-bd85-03855dcba4f2">
-      <UserInfo>
-        <DisplayName/>
-        <AccountId xsi:nil="true"/>
-        <AccountType/>
-      </UserInfo>
-    </Student_Groups>
-    <DefaultSectionNames xmlns="1f442d9e-0829-4fce-bd85-03855dcba4f2" xsi:nil="true"/>
-    <Has_Teacher_Only_SectionGroup xmlns="1f442d9e-0829-4fce-bd85-03855dcba4f2" xsi:nil="true"/>
-    <NotebookType xmlns="1f442d9e-0829-4fce-bd85-03855dcba4f2" xsi:nil="true"/>
-    <Invited_Teachers xmlns="1f442d9e-0829-4fce-bd85-03855dcba4f2" xsi:nil="true"/>
-    <Is_Collaboration_Space_Locked xmlns="1f442d9e-0829-4fce-bd85-03855dcba4f2" xsi:nil="true"/>
-    <Owner xmlns="1f442d9e-0829-4fce-bd85-03855dcba4f2">
-      <UserInfo>
-        <DisplayName/>
-        <AccountId xsi:nil="true"/>
-        <AccountType/>
-      </UserInfo>
-    </Owner>
-    <_activity xmlns="1f442d9e-0829-4fce-bd85-03855dcba4f2" xsi:nil="true"/>
-  </documentManagement>
-</p:properties>
-</file>
-
-<file path=customXml/item2.xml><?xml version="1.0" encoding="utf-8"?>
-<?mso-contentType ?>
-<FormTemplates xmlns="http://schemas.microsoft.com/sharepoint/v3/contenttype/forms">
-  <Display>DocumentLibraryForm</Display>
-  <Edit>DocumentLibraryForm</Edit>
-  <New>DocumentLibraryForm</New>
-</FormTemplates>
-</file>
-
-<file path=customXml/item3.xml><?xml version="1.0" encoding="utf-8"?>
 <ct:contentTypeSchema xmlns:ct="http://schemas.microsoft.com/office/2006/metadata/contentType" xmlns:ma="http://schemas.microsoft.com/office/2006/metadata/properties/metaAttributes" ct:_="" ma:_="" ma:contentTypeName="Document" ma:contentTypeID="0x010100EBF9F8DC4DB071458F4498251583B98F" ma:contentTypeVersion="33" ma:contentTypeDescription="Create a new document." ma:contentTypeScope="" ma:versionID="1fa25530c61179c803d8e92b5394a952">
   <xsd:schema xmlns:xsd="http://www.w3.org/2001/XMLSchema" xmlns:xs="http://www.w3.org/2001/XMLSchema" xmlns:p="http://schemas.microsoft.com/office/2006/metadata/properties" xmlns:ns3="bbc5c249-0bc0-4616-a091-138ff74ad9a5" xmlns:ns4="1f442d9e-0829-4fce-bd85-03855dcba4f2" targetNamespace="http://schemas.microsoft.com/office/2006/metadata/properties" ma:root="true" ma:fieldsID="c15773459fa37a6b98cdb87b847ad925" ns3:_="" ns4:_="">
     <xsd:import namespace="bbc5c249-0bc0-4616-a091-138ff74ad9a5"/>
@@ -18921,29 +18868,66 @@
 </ct:contentTypeSchema>
 </file>
 
+<file path=customXml/item2.xml><?xml version="1.0" encoding="utf-8"?>
+<?mso-contentType ?>
+<FormTemplates xmlns="http://schemas.microsoft.com/sharepoint/v3/contenttype/forms">
+  <Display>DocumentLibraryForm</Display>
+  <Edit>DocumentLibraryForm</Edit>
+  <New>DocumentLibraryForm</New>
+</FormTemplates>
+</file>
+
+<file path=customXml/item3.xml><?xml version="1.0" encoding="utf-8"?>
+<p:properties xmlns:p="http://schemas.microsoft.com/office/2006/metadata/properties" xmlns:xsi="http://www.w3.org/2001/XMLSchema-instance" xmlns:pc="http://schemas.microsoft.com/office/infopath/2007/PartnerControls">
+  <documentManagement>
+    <FolderType xmlns="1f442d9e-0829-4fce-bd85-03855dcba4f2" xsi:nil="true"/>
+    <CultureName xmlns="1f442d9e-0829-4fce-bd85-03855dcba4f2" xsi:nil="true"/>
+    <AppVersion xmlns="1f442d9e-0829-4fce-bd85-03855dcba4f2" xsi:nil="true"/>
+    <Invited_Students xmlns="1f442d9e-0829-4fce-bd85-03855dcba4f2" xsi:nil="true"/>
+    <Self_Registration_Enabled xmlns="1f442d9e-0829-4fce-bd85-03855dcba4f2" xsi:nil="true"/>
+    <Teachers xmlns="1f442d9e-0829-4fce-bd85-03855dcba4f2">
+      <UserInfo>
+        <DisplayName/>
+        <AccountId xsi:nil="true"/>
+        <AccountType/>
+      </UserInfo>
+    </Teachers>
+    <Students xmlns="1f442d9e-0829-4fce-bd85-03855dcba4f2">
+      <UserInfo>
+        <DisplayName/>
+        <AccountId xsi:nil="true"/>
+        <AccountType/>
+      </UserInfo>
+    </Students>
+    <Student_Groups xmlns="1f442d9e-0829-4fce-bd85-03855dcba4f2">
+      <UserInfo>
+        <DisplayName/>
+        <AccountId xsi:nil="true"/>
+        <AccountType/>
+      </UserInfo>
+    </Student_Groups>
+    <DefaultSectionNames xmlns="1f442d9e-0829-4fce-bd85-03855dcba4f2" xsi:nil="true"/>
+    <Has_Teacher_Only_SectionGroup xmlns="1f442d9e-0829-4fce-bd85-03855dcba4f2" xsi:nil="true"/>
+    <NotebookType xmlns="1f442d9e-0829-4fce-bd85-03855dcba4f2" xsi:nil="true"/>
+    <Invited_Teachers xmlns="1f442d9e-0829-4fce-bd85-03855dcba4f2" xsi:nil="true"/>
+    <Is_Collaboration_Space_Locked xmlns="1f442d9e-0829-4fce-bd85-03855dcba4f2" xsi:nil="true"/>
+    <Owner xmlns="1f442d9e-0829-4fce-bd85-03855dcba4f2">
+      <UserInfo>
+        <DisplayName/>
+        <AccountId xsi:nil="true"/>
+        <AccountType/>
+      </UserInfo>
+    </Owner>
+    <_activity xmlns="1f442d9e-0829-4fce-bd85-03855dcba4f2" xsi:nil="true"/>
+  </documentManagement>
+</p:properties>
+</file>
+
 <file path=customXml/item4.xml><?xml version="1.0" encoding="utf-8"?>
 <b:Sources xmlns:b="http://schemas.openxmlformats.org/officeDocument/2006/bibliography" xmlns="http://schemas.openxmlformats.org/officeDocument/2006/bibliography" SelectedStyle="\APASixthEditionOfficeOnline.xsl" StyleName="APA" Version="6"/>
 </file>
 
 <file path=customXml/itemProps1.xml><?xml version="1.0" encoding="utf-8"?>
-<ds:datastoreItem xmlns:ds="http://schemas.openxmlformats.org/officeDocument/2006/customXml" ds:itemID="{167D6D62-A136-46B1-AE76-8229FB346AE2}">
-  <ds:schemaRefs>
-    <ds:schemaRef ds:uri="http://schemas.microsoft.com/office/2006/metadata/properties"/>
-    <ds:schemaRef ds:uri="http://schemas.microsoft.com/office/infopath/2007/PartnerControls"/>
-    <ds:schemaRef ds:uri="1f442d9e-0829-4fce-bd85-03855dcba4f2"/>
-  </ds:schemaRefs>
-</ds:datastoreItem>
-</file>
-
-<file path=customXml/itemProps2.xml><?xml version="1.0" encoding="utf-8"?>
-<ds:datastoreItem xmlns:ds="http://schemas.openxmlformats.org/officeDocument/2006/customXml" ds:itemID="{78D598D6-F536-428F-84E5-B9C2828BF2FF}">
-  <ds:schemaRefs>
-    <ds:schemaRef ds:uri="http://schemas.microsoft.com/sharepoint/v3/contenttype/forms"/>
-  </ds:schemaRefs>
-</ds:datastoreItem>
-</file>
-
-<file path=customXml/itemProps3.xml><?xml version="1.0" encoding="utf-8"?>
 <ds:datastoreItem xmlns:ds="http://schemas.openxmlformats.org/officeDocument/2006/customXml" ds:itemID="{12A1D9BF-227A-48C1-8C39-FBA292A52031}">
   <ds:schemaRefs>
     <ds:schemaRef ds:uri="http://schemas.microsoft.com/office/2006/metadata/contentType"/>
@@ -18962,6 +18946,24 @@
 </ds:datastoreItem>
 </file>
 
+<file path=customXml/itemProps2.xml><?xml version="1.0" encoding="utf-8"?>
+<ds:datastoreItem xmlns:ds="http://schemas.openxmlformats.org/officeDocument/2006/customXml" ds:itemID="{78D598D6-F536-428F-84E5-B9C2828BF2FF}">
+  <ds:schemaRefs>
+    <ds:schemaRef ds:uri="http://schemas.microsoft.com/sharepoint/v3/contenttype/forms"/>
+  </ds:schemaRefs>
+</ds:datastoreItem>
+</file>
+
+<file path=customXml/itemProps3.xml><?xml version="1.0" encoding="utf-8"?>
+<ds:datastoreItem xmlns:ds="http://schemas.openxmlformats.org/officeDocument/2006/customXml" ds:itemID="{167D6D62-A136-46B1-AE76-8229FB346AE2}">
+  <ds:schemaRefs>
+    <ds:schemaRef ds:uri="http://schemas.microsoft.com/office/2006/metadata/properties"/>
+    <ds:schemaRef ds:uri="http://schemas.microsoft.com/office/infopath/2007/PartnerControls"/>
+    <ds:schemaRef ds:uri="1f442d9e-0829-4fce-bd85-03855dcba4f2"/>
+  </ds:schemaRefs>
+</ds:datastoreItem>
+</file>
+
 <file path=customXml/itemProps4.xml><?xml version="1.0" encoding="utf-8"?>
 <ds:datastoreItem xmlns:ds="http://schemas.openxmlformats.org/officeDocument/2006/customXml" ds:itemID="{E39743E9-4FCC-4B57-8A14-88DB18C57C85}">
   <ds:schemaRefs>

</xml_diff>